<commit_message>
2 Mockup- sprint 0-1-2 C4
</commit_message>
<xml_diff>
--- a/Documentos  Sprint 0/01_Sprint_Planing_Retrospective (1).docx
+++ b/Documentos  Sprint 0/01_Sprint_Planing_Retrospective (1).docx
@@ -228,7 +228,45 @@
           <w:sz w:val="20"/>
           <w:szCs w:val="20"/>
         </w:rPr>
-        <w:t>__1_        SEMANA No. __1_</w:t>
+        <w:t>__</w:t>
+      </w:r>
+      <w:r>
+        <w:rPr>
+          <w:rFonts w:ascii="Verdana" w:eastAsia="Verdana" w:hAnsi="Verdana" w:cs="Verdana"/>
+          <w:b/>
+          <w:sz w:val="20"/>
+          <w:szCs w:val="20"/>
+        </w:rPr>
+        <w:t>0</w:t>
+      </w:r>
+      <w:r>
+        <w:rPr>
+          <w:rFonts w:ascii="Verdana" w:eastAsia="Verdana" w:hAnsi="Verdana" w:cs="Verdana"/>
+          <w:b/>
+          <w:sz w:val="20"/>
+          <w:szCs w:val="20"/>
+        </w:rPr>
+        <w:t>_        SEMANA No. __</w:t>
+      </w:r>
+      <w:r>
+        <w:rPr>
+          <w:rFonts w:ascii="Verdana" w:eastAsia="Verdana" w:hAnsi="Verdana" w:cs="Verdana"/>
+          <w:b/>
+          <w:sz w:val="20"/>
+          <w:szCs w:val="20"/>
+        </w:rPr>
+        <w:t>2</w:t>
+      </w:r>
+      <w:bookmarkStart w:id="0" w:name="_GoBack"/>
+      <w:bookmarkEnd w:id="0"/>
+      <w:r>
+        <w:rPr>
+          <w:rFonts w:ascii="Verdana" w:eastAsia="Verdana" w:hAnsi="Verdana" w:cs="Verdana"/>
+          <w:b/>
+          <w:sz w:val="20"/>
+          <w:szCs w:val="20"/>
+        </w:rPr>
+        <w:t>_</w:t>
       </w:r>
     </w:p>
     <w:p>
@@ -1171,8 +1209,8 @@
           <w:szCs w:val="20"/>
         </w:rPr>
       </w:pPr>
-      <w:bookmarkStart w:id="0" w:name="_gjdgxs" w:colFirst="0" w:colLast="0"/>
-      <w:bookmarkEnd w:id="0"/>
+      <w:bookmarkStart w:id="1" w:name="_gjdgxs" w:colFirst="0" w:colLast="0"/>
+      <w:bookmarkEnd w:id="1"/>
     </w:p>
     <w:tbl>
       <w:tblPr>
@@ -2398,8 +2436,9 @@
           <w:szCs w:val="20"/>
           <w:lang w:val="es-CO"/>
         </w:rPr>
-        <w:t>Estudiante 5</w:t>
-      </w:r>
+        <w:t>Estudiante 5 (</w:t>
+      </w:r>
+      <w:proofErr w:type="spellStart"/>
       <w:r>
         <w:rPr>
           <w:rFonts w:ascii="Verdana" w:eastAsia="Verdana" w:hAnsi="Verdana" w:cs="Verdana"/>
@@ -2407,7 +2446,17 @@
           <w:szCs w:val="20"/>
           <w:lang w:val="es-CO"/>
         </w:rPr>
-        <w:t xml:space="preserve"> (</w:t>
+        <w:t>Development</w:t>
+      </w:r>
+      <w:proofErr w:type="spellEnd"/>
+      <w:r>
+        <w:rPr>
+          <w:rFonts w:ascii="Verdana" w:eastAsia="Verdana" w:hAnsi="Verdana" w:cs="Verdana"/>
+          <w:sz w:val="20"/>
+          <w:szCs w:val="20"/>
+          <w:lang w:val="es-CO"/>
+        </w:rPr>
+        <w:t xml:space="preserve"> </w:t>
       </w:r>
       <w:proofErr w:type="spellStart"/>
       <w:r>
@@ -2417,7 +2466,7 @@
           <w:szCs w:val="20"/>
           <w:lang w:val="es-CO"/>
         </w:rPr>
-        <w:t>Development</w:t>
+        <w:t>Team</w:t>
       </w:r>
       <w:proofErr w:type="spellEnd"/>
       <w:r>
@@ -2427,30 +2476,8 @@
           <w:szCs w:val="20"/>
           <w:lang w:val="es-CO"/>
         </w:rPr>
-        <w:t xml:space="preserve"> </w:t>
-      </w:r>
-      <w:proofErr w:type="spellStart"/>
-      <w:r>
-        <w:rPr>
-          <w:rFonts w:ascii="Verdana" w:eastAsia="Verdana" w:hAnsi="Verdana" w:cs="Verdana"/>
-          <w:sz w:val="20"/>
-          <w:szCs w:val="20"/>
-          <w:lang w:val="es-CO"/>
-        </w:rPr>
-        <w:t>Team</w:t>
-      </w:r>
-      <w:proofErr w:type="spellEnd"/>
-      <w:r>
-        <w:rPr>
-          <w:rFonts w:ascii="Verdana" w:eastAsia="Verdana" w:hAnsi="Verdana" w:cs="Verdana"/>
-          <w:sz w:val="20"/>
-          <w:szCs w:val="20"/>
-          <w:lang w:val="es-CO"/>
-        </w:rPr>
         <w:t>)</w:t>
       </w:r>
-      <w:bookmarkStart w:id="1" w:name="_GoBack"/>
-      <w:bookmarkEnd w:id="1"/>
     </w:p>
     <w:p>
       <w:pPr>

</xml_diff>